<commit_message>
slight change to design doc
</commit_message>
<xml_diff>
--- a/Working/Design Document.docx
+++ b/Working/Design Document.docx
@@ -55,18 +55,13 @@
     </w:p>
     <w:p>
       <w:r>
-        <w:t xml:space="preserve">Look and </w:t>
-      </w:r>
-      <w:proofErr w:type="gramStart"/>
-      <w:r>
-        <w:t>Feel</w:t>
-      </w:r>
-      <w:proofErr w:type="gramEnd"/>
+        <w:t>Look and Feel</w:t>
+      </w:r>
     </w:p>
     <w:p>
       <w:r>
         <w:tab/>
-        <w:t>Simple feel, along the lines of the madness games. Darker colors.</w:t>
+        <w:t>Simple feel, along the lines of the madness games.</w:t>
       </w:r>
     </w:p>
     <w:p>

</xml_diff>